<commit_message>
english study second day.
</commit_message>
<xml_diff>
--- a/2019-10-14(Monday).docx
+++ b/2019-10-14(Monday).docx
@@ -18,6 +18,26 @@
       </w:r>
     </w:p>
     <w:p>
+      <w:hyperlink r:id="rId4" w:history="1">
+        <w:r>
+          <w:rPr>
+            <w:rStyle w:val="a3"/>
+            <w:rFonts w:hint="eastAsia"/>
+          </w:rPr>
+          <w:t>https://www.koreatimes.co.kr/www/tech/2019/10/133_277102.html</w:t>
+        </w:r>
+      </w:hyperlink>
+    </w:p>
+    <w:p>
+      <w:pPr>
+        <w:rPr>
+          <w:rFonts w:hint="eastAsia"/>
+        </w:rPr>
+      </w:pPr>
+      <w:bookmarkStart w:id="0" w:name="_GoBack"/>
+      <w:bookmarkEnd w:id="0"/>
+    </w:p>
+    <w:p>
       <w:pPr>
         <w:rPr>
           <w:sz w:val="28"/>
@@ -120,13 +140,10 @@
     <w:p>
       <w:pPr>
         <w:rPr>
-          <w:rFonts w:hint="eastAsia"/>
           <w:sz w:val="28"/>
           <w:szCs w:val="28"/>
         </w:rPr>
       </w:pPr>
-      <w:bookmarkStart w:id="0" w:name="_GoBack"/>
-      <w:bookmarkEnd w:id="0"/>
     </w:p>
     <w:sectPr>
       <w:pgSz w:w="11906" w:h="16838"/>
@@ -566,6 +583,18 @@
     <w:semiHidden/>
     <w:unhideWhenUsed/>
   </w:style>
+  <w:style w:type="character" w:styleId="a3">
+    <w:name w:val="Hyperlink"/>
+    <w:basedOn w:val="a0"/>
+    <w:uiPriority w:val="99"/>
+    <w:semiHidden/>
+    <w:unhideWhenUsed/>
+    <w:rsid w:val="00B6589C"/>
+    <w:rPr>
+      <w:color w:val="0000FF"/>
+      <w:u w:val="single"/>
+    </w:rPr>
+  </w:style>
 </w:styles>
 </file>
 

</xml_diff>